<commit_message>
Manual de Usuario <<BORRADOR>>
</commit_message>
<xml_diff>
--- a/Manual de Usuario CG.docx
+++ b/Manual de Usuario CG.docx
@@ -448,43 +448,114 @@
     <w:p>
       <w:pPr>
         <w:contextualSpacing w:val="0"/>
+        <w:jc w:val="center"/>
+        <w:rPr>
+          <w:b/>
+          <w:bCs/>
+          <w:lang w:val="es-MX"/>
+        </w:rPr>
+      </w:pPr>
+      <w:r>
+        <w:rPr>
+          <w:b/>
+          <w:bCs/>
+          <w:lang w:val="es-MX"/>
+        </w:rPr>
+        <w:t>Atracciones Principales</w:t>
+      </w:r>
+    </w:p>
+    <w:p>
+      <w:pPr>
+        <w:contextualSpacing w:val="0"/>
         <w:jc w:val="both"/>
-      </w:pPr>
+        <w:rPr>
+          <w:lang w:val="es-MX"/>
+        </w:rPr>
+      </w:pPr>
+      <w:r>
+        <w:rPr>
+          <w:lang w:val="es-MX"/>
+        </w:rPr>
+        <w:t>Vudú</w:t>
+      </w:r>
     </w:p>
     <w:p>
       <w:pPr>
         <w:contextualSpacing w:val="0"/>
         <w:jc w:val="both"/>
-      </w:pPr>
+        <w:rPr>
+          <w:lang w:val="es-MX"/>
+        </w:rPr>
+      </w:pPr>
+      <w:r>
+        <w:rPr>
+          <w:rFonts w:hint="default"/>
+          <w:lang w:val="es-MX"/>
+        </w:rPr>
+        <w:t xml:space="preserve">Deja que la magia del Vudú te hechice al subirte a un péndulo gigante,  una atracción única e inigualable  donde te elevarás a 75° y darás emocionantes giros sobre su eje. Serán más de dos minutos intensos donde experimentarás diferentes sensaciones en una góndola con forma de disco y capacidad de 40 personas que te hará gritar y tener una aventura que no olvidarás. </w:t>
+      </w:r>
     </w:p>
     <w:p>
       <w:pPr>
         <w:contextualSpacing w:val="0"/>
         <w:jc w:val="both"/>
-      </w:pPr>
+        <w:rPr>
+          <w:lang w:val="es-MX"/>
+        </w:rPr>
+      </w:pPr>
+      <w:r>
+        <w:rPr>
+          <w:lang w:val="es-MX"/>
+        </w:rPr>
+        <w:t>Boomerang</w:t>
+      </w:r>
     </w:p>
     <w:p>
       <w:pPr>
         <w:contextualSpacing w:val="0"/>
         <w:jc w:val="both"/>
-      </w:pPr>
+        <w:rPr>
+          <w:rFonts w:hint="default"/>
+        </w:rPr>
+      </w:pPr>
+      <w:r>
+        <w:rPr>
+          <w:rFonts w:hint="default"/>
+        </w:rPr>
+        <w:t>El boomerang es un invento de los aborígenes australianos. Sirve para cazar y en su vuelo va dando vueltas. Un boomerang bien lanzado regresa a la mano del cazador.</w:t>
+      </w:r>
     </w:p>
     <w:p>
       <w:pPr>
         <w:contextualSpacing w:val="0"/>
         <w:jc w:val="both"/>
+        <w:rPr>
+          <w:rFonts w:hint="default"/>
+        </w:rPr>
       </w:pPr>
     </w:p>
     <w:p>
       <w:pPr>
         <w:contextualSpacing w:val="0"/>
         <w:jc w:val="both"/>
-      </w:pPr>
+        <w:rPr>
+          <w:rFonts w:hint="default"/>
+        </w:rPr>
+      </w:pPr>
+      <w:r>
+        <w:rPr>
+          <w:rFonts w:hint="default"/>
+        </w:rPr>
+        <w:t>El Boomerang de Six Flags México hará lo mismo contigo. Boomerang  es la única montaña rusa de este parque que no empieza subiendo una cuesta para acumular energía potencial. En vez de eso, Boomerang acelera hasta alcanzar la energía cinética necesaria para hacer los giros y subir hasta su altura máxima de 37 metros. Luego hace el recorrido en reversa.</w:t>
+      </w:r>
     </w:p>
     <w:p>
       <w:pPr>
         <w:contextualSpacing w:val="0"/>
         <w:jc w:val="both"/>
+        <w:rPr>
+          <w:rFonts w:hint="default"/>
+        </w:rPr>
       </w:pPr>
     </w:p>
     <w:p>
@@ -492,60 +563,12 @@
         <w:contextualSpacing w:val="0"/>
         <w:jc w:val="both"/>
       </w:pPr>
-    </w:p>
-    <w:p>
-      <w:pPr>
-        <w:contextualSpacing w:val="0"/>
-        <w:jc w:val="both"/>
-      </w:pPr>
-    </w:p>
-    <w:p>
-      <w:pPr>
-        <w:contextualSpacing w:val="0"/>
-        <w:jc w:val="both"/>
-      </w:pPr>
-    </w:p>
-    <w:p>
-      <w:pPr>
-        <w:contextualSpacing w:val="0"/>
-        <w:jc w:val="both"/>
-      </w:pPr>
-    </w:p>
-    <w:p>
-      <w:pPr>
-        <w:contextualSpacing w:val="0"/>
-        <w:jc w:val="both"/>
-      </w:pPr>
-    </w:p>
-    <w:p>
-      <w:pPr>
-        <w:contextualSpacing w:val="0"/>
-        <w:jc w:val="both"/>
-      </w:pPr>
-    </w:p>
-    <w:p>
-      <w:pPr>
-        <w:contextualSpacing w:val="0"/>
-        <w:jc w:val="both"/>
-      </w:pPr>
-    </w:p>
-    <w:p>
-      <w:pPr>
-        <w:contextualSpacing w:val="0"/>
-        <w:jc w:val="both"/>
-      </w:pPr>
-    </w:p>
-    <w:p>
-      <w:pPr>
-        <w:contextualSpacing w:val="0"/>
-        <w:jc w:val="both"/>
-      </w:pPr>
-    </w:p>
-    <w:p>
-      <w:pPr>
-        <w:contextualSpacing w:val="0"/>
-        <w:jc w:val="both"/>
-      </w:pPr>
+      <w:r>
+        <w:rPr>
+          <w:rFonts w:hint="default"/>
+        </w:rPr>
+        <w:t>Te garantizamos que será una de tus montañas favoritas.</w:t>
+      </w:r>
     </w:p>
     <w:p>
       <w:pPr>
@@ -2592,10 +2615,148 @@
           <w:rFonts w:hint="default"/>
           <w:b w:val="0"/>
           <w:bCs/>
+          <w:lang w:val="es-MX"/>
+        </w:rPr>
+      </w:pPr>
+      <w:r>
+        <w:rPr>
+          <w:rFonts w:hint="default"/>
+          <w:b w:val="0"/>
+          <w:bCs/>
+          <w:lang w:val="es-MX"/>
+        </w:rPr>
+        <w:t>Referencias</w:t>
+      </w:r>
+    </w:p>
+    <w:p>
+      <w:pPr>
+        <w:contextualSpacing w:val="0"/>
+        <w:jc w:val="left"/>
+        <w:rPr>
+          <w:rFonts w:hint="default"/>
+          <w:b w:val="0"/>
+          <w:bCs/>
+          <w:lang w:val="es-MX"/>
+        </w:rPr>
+      </w:pPr>
+      <w:r>
+        <w:rPr>
+          <w:rFonts w:hint="default"/>
+          <w:b w:val="0"/>
+          <w:bCs/>
+          <w:lang w:val="es-MX"/>
+        </w:rPr>
+        <w:fldChar w:fldCharType="begin"/>
+      </w:r>
+      <w:r>
+        <w:rPr>
+          <w:rFonts w:hint="default"/>
+          <w:b w:val="0"/>
+          <w:bCs/>
+          <w:lang w:val="es-MX"/>
+        </w:rPr>
+        <w:instrText xml:space="preserve"> HYPERLINK "https://www.sixflags.com.mx/es/mexico/attractions/vudú" </w:instrText>
+      </w:r>
+      <w:r>
+        <w:rPr>
+          <w:rFonts w:hint="default"/>
+          <w:b w:val="0"/>
+          <w:bCs/>
+          <w:lang w:val="es-MX"/>
+        </w:rPr>
+        <w:fldChar w:fldCharType="separate"/>
+      </w:r>
+      <w:r>
+        <w:rPr>
+          <w:rStyle w:val="11"/>
+          <w:rFonts w:hint="default"/>
+          <w:b w:val="0"/>
+          <w:bCs/>
+          <w:lang w:val="es-MX"/>
+        </w:rPr>
+        <w:t>https://www.sixflags.com.mx/es/mexico/attractions/vudú</w:t>
+      </w:r>
+      <w:r>
+        <w:rPr>
+          <w:rFonts w:hint="default"/>
+          <w:b w:val="0"/>
+          <w:bCs/>
+          <w:lang w:val="es-MX"/>
+        </w:rPr>
+        <w:fldChar w:fldCharType="end"/>
+      </w:r>
+    </w:p>
+    <w:p>
+      <w:pPr>
+        <w:contextualSpacing w:val="0"/>
+        <w:jc w:val="left"/>
+        <w:rPr>
+          <w:rFonts w:hint="default"/>
+          <w:b w:val="0"/>
+          <w:bCs/>
+          <w:lang w:val="es-MX"/>
         </w:rPr>
       </w:pPr>
       <w:bookmarkStart w:id="0" w:name="_GoBack"/>
       <w:bookmarkEnd w:id="0"/>
+      <w:r>
+        <w:rPr>
+          <w:rFonts w:hint="default"/>
+          <w:b w:val="0"/>
+          <w:bCs/>
+          <w:lang w:val="es-MX"/>
+        </w:rPr>
+        <w:fldChar w:fldCharType="begin"/>
+      </w:r>
+      <w:r>
+        <w:rPr>
+          <w:rFonts w:hint="default"/>
+          <w:b w:val="0"/>
+          <w:bCs/>
+          <w:lang w:val="es-MX"/>
+        </w:rPr>
+        <w:instrText xml:space="preserve"> HYPERLINK "https://www.sixflags.com.mx/es/mexico/attractions/boomerang" </w:instrText>
+      </w:r>
+      <w:r>
+        <w:rPr>
+          <w:rFonts w:hint="default"/>
+          <w:b w:val="0"/>
+          <w:bCs/>
+          <w:lang w:val="es-MX"/>
+        </w:rPr>
+        <w:fldChar w:fldCharType="separate"/>
+      </w:r>
+      <w:r>
+        <w:rPr>
+          <w:rStyle w:val="11"/>
+          <w:rFonts w:hint="default"/>
+          <w:b w:val="0"/>
+          <w:bCs/>
+          <w:lang w:val="es-MX"/>
+        </w:rPr>
+        <w:t>https://www.sixflags.com.mx/es/mexico/attractions/boomerang</w:t>
+      </w:r>
+      <w:r>
+        <w:rPr>
+          <w:rFonts w:hint="default"/>
+          <w:b w:val="0"/>
+          <w:bCs/>
+          <w:lang w:val="es-MX"/>
+        </w:rPr>
+        <w:fldChar w:fldCharType="end"/>
+      </w:r>
+    </w:p>
+    <w:p>
+      <w:pPr>
+        <w:contextualSpacing w:val="0"/>
+        <w:jc w:val="left"/>
+        <w:rPr>
+          <w:rFonts w:hint="default"/>
+          <w:b w:val="0"/>
+          <w:bCs/>
+          <w:lang w:val="es-MX"/>
+        </w:rPr>
+      </w:pPr>
     </w:p>
     <w:p>
       <w:pPr>
@@ -2699,7 +2860,7 @@
   <w:latentStyles w:count="260" w:defQFormat="0" w:defUnhideWhenUsed="1" w:defSemiHidden="1" w:defUIPriority="99" w:defLockedState="0">
     <w:lsdException w:unhideWhenUsed="0" w:uiPriority="0" w:semiHidden="0" w:name="Normal"/>
     <w:lsdException w:unhideWhenUsed="0" w:uiPriority="0" w:semiHidden="0" w:name="heading 1"/>
-    <w:lsdException w:unhideWhenUsed="0" w:uiPriority="0" w:semiHidden="0" w:name="heading 2"/>
+    <w:lsdException w:qFormat="1" w:unhideWhenUsed="0" w:uiPriority="0" w:semiHidden="0" w:name="heading 2"/>
     <w:lsdException w:unhideWhenUsed="0" w:uiPriority="0" w:semiHidden="0" w:name="heading 3"/>
     <w:lsdException w:unhideWhenUsed="0" w:uiPriority="0" w:semiHidden="0" w:name="heading 4"/>
     <w:lsdException w:unhideWhenUsed="0" w:uiPriority="0" w:semiHidden="0" w:name="heading 5"/>
@@ -2759,7 +2920,7 @@
     <w:lsdException w:unhideWhenUsed="0" w:uiPriority="0" w:semiHidden="0" w:name="List Number 3"/>
     <w:lsdException w:unhideWhenUsed="0" w:uiPriority="0" w:semiHidden="0" w:name="List Number 4"/>
     <w:lsdException w:unhideWhenUsed="0" w:uiPriority="0" w:semiHidden="0" w:name="List Number 5"/>
-    <w:lsdException w:unhideWhenUsed="0" w:uiPriority="0" w:semiHidden="0" w:name="Title"/>
+    <w:lsdException w:qFormat="1" w:unhideWhenUsed="0" w:uiPriority="0" w:semiHidden="0" w:name="Title"/>
     <w:lsdException w:unhideWhenUsed="0" w:uiPriority="0" w:semiHidden="0" w:name="Closing"/>
     <w:lsdException w:unhideWhenUsed="0" w:uiPriority="0" w:semiHidden="0" w:name="Signature"/>
     <w:lsdException w:unhideWhenUsed="0" w:uiPriority="0" w:name="Default Paragraph Font"/>
@@ -2782,7 +2943,7 @@
     <w:lsdException w:unhideWhenUsed="0" w:uiPriority="0" w:semiHidden="0" w:name="Body Text Indent 2"/>
     <w:lsdException w:unhideWhenUsed="0" w:uiPriority="0" w:semiHidden="0" w:name="Body Text Indent 3"/>
     <w:lsdException w:unhideWhenUsed="0" w:uiPriority="0" w:semiHidden="0" w:name="Block Text"/>
-    <w:lsdException w:unhideWhenUsed="0" w:uiPriority="0" w:semiHidden="0" w:name="Hyperlink"/>
+    <w:lsdException w:qFormat="1" w:unhideWhenUsed="0" w:uiPriority="0" w:semiHidden="0" w:name="Hyperlink"/>
     <w:lsdException w:unhideWhenUsed="0" w:uiPriority="0" w:semiHidden="0" w:name="FollowedHyperlink"/>
     <w:lsdException w:qFormat="1" w:unhideWhenUsed="0" w:uiPriority="0" w:semiHidden="0" w:name="Strong"/>
     <w:lsdException w:qFormat="1" w:unhideWhenUsed="0" w:uiPriority="0" w:semiHidden="0" w:name="Emphasis"/>
@@ -2881,6 +3042,7 @@
     <w:name w:val="heading 2"/>
     <w:basedOn w:val="1"/>
     <w:next w:val="1"/>
+    <w:qFormat/>
     <w:uiPriority w:val="0"/>
     <w:pPr>
       <w:keepNext/>
@@ -2997,6 +3159,7 @@
     <w:name w:val="Title"/>
     <w:basedOn w:val="1"/>
     <w:next w:val="1"/>
+    <w:qFormat/>
     <w:uiPriority w:val="0"/>
     <w:pPr>
       <w:keepNext/>
@@ -3011,6 +3174,7 @@
   <w:style w:type="character" w:styleId="11">
     <w:name w:val="Hyperlink"/>
     <w:basedOn w:val="10"/>
+    <w:qFormat/>
     <w:uiPriority w:val="0"/>
     <w:rPr>
       <w:color w:val="0000FF"/>
@@ -3019,11 +3183,13 @@
   </w:style>
   <w:style w:type="table" w:customStyle="1" w:styleId="13">
     <w:name w:val="Table Normal"/>
+    <w:qFormat/>
     <w:uiPriority w:val="0"/>
   </w:style>
   <w:style w:type="table" w:customStyle="1" w:styleId="14">
     <w:name w:val="_Style 10"/>
     <w:basedOn w:val="13"/>
+    <w:qFormat/>
     <w:uiPriority w:val="0"/>
     <w:tblPr>
       <w:tblLayout w:type="fixed"/>

</xml_diff>